<commit_message>
round 1 && round 2 初步可用
</commit_message>
<xml_diff>
--- a/玩法.docx
+++ b/玩法.docx
@@ -3,7 +3,15 @@
 <w:document xmlns:wpc="http://schemas.microsoft.com/office/word/2010/wordprocessingCanvas" xmlns:mc="http://schemas.openxmlformats.org/markup-compatibility/2006" xmlns:o="urn:schemas-microsoft-com:office:office" xmlns:r="http://schemas.openxmlformats.org/officeDocument/2006/relationships" xmlns:m="http://schemas.openxmlformats.org/officeDocument/2006/math" xmlns:v="urn:schemas-microsoft-com:vml" xmlns:wp14="http://schemas.microsoft.com/office/word/2010/wordprocessingDrawing" xmlns:wp="http://schemas.openxmlformats.org/drawingml/2006/wordprocessingDrawing" xmlns:w="http://schemas.openxmlformats.org/wordprocessingml/2006/main" xmlns:w14="http://schemas.microsoft.com/office/word/2010/wordml" xmlns:w10="urn:schemas-microsoft-com:office:word" xmlns:w15="http://schemas.microsoft.com/office/word/2012/wordml" xmlns:wpg="http://schemas.microsoft.com/office/word/2010/wordprocessingGroup" xmlns:wpi="http://schemas.microsoft.com/office/word/2010/wordprocessingInk" xmlns:wne="http://schemas.microsoft.com/office/word/2006/wordml" xmlns:wps="http://schemas.microsoft.com/office/word/2010/wordprocessingShape" xmlns:wpsCustomData="http://www.wps.cn/officeDocument/2013/wpsCustomData" mc:Ignorable="w14 w15 wp14">
   <w:body>
     <w:p>
+      <w:pPr>
+        <w:rPr>
+          <w:rFonts w:hint="eastAsia" w:ascii="宋体" w:hAnsi="宋体" w:eastAsia="宋体" w:cs="宋体"/>
+        </w:rPr>
+      </w:pPr>
       <w:r>
+        <w:rPr>
+          <w:rFonts w:hint="eastAsia" w:ascii="宋体" w:hAnsi="宋体" w:eastAsia="宋体" w:cs="宋体"/>
+        </w:rPr>
         <w:drawing>
           <wp:inline distT="0" distB="0" distL="114300" distR="114300">
             <wp:extent cx="5273040" cy="2983230"/>
@@ -48,7 +56,15 @@
       </w:r>
     </w:p>
     <w:p>
+      <w:pPr>
+        <w:rPr>
+          <w:rFonts w:hint="eastAsia" w:ascii="宋体" w:hAnsi="宋体" w:eastAsia="宋体" w:cs="宋体"/>
+        </w:rPr>
+      </w:pPr>
       <w:r>
+        <w:rPr>
+          <w:rFonts w:hint="eastAsia" w:ascii="宋体" w:hAnsi="宋体" w:eastAsia="宋体" w:cs="宋体"/>
+        </w:rPr>
         <w:drawing>
           <wp:inline distT="0" distB="0" distL="114300" distR="114300">
             <wp:extent cx="5267325" cy="2978785"/>
@@ -93,7 +109,15 @@
       </w:r>
     </w:p>
     <w:p>
+      <w:pPr>
+        <w:rPr>
+          <w:rFonts w:hint="eastAsia" w:ascii="宋体" w:hAnsi="宋体" w:eastAsia="宋体" w:cs="宋体"/>
+        </w:rPr>
+      </w:pPr>
       <w:r>
+        <w:rPr>
+          <w:rFonts w:hint="eastAsia" w:ascii="宋体" w:hAnsi="宋体" w:eastAsia="宋体" w:cs="宋体"/>
+        </w:rPr>
         <w:drawing>
           <wp:inline distT="0" distB="0" distL="114300" distR="114300">
             <wp:extent cx="5271135" cy="2948305"/>
@@ -138,7 +162,15 @@
       </w:r>
     </w:p>
     <w:p>
+      <w:pPr>
+        <w:rPr>
+          <w:rFonts w:hint="eastAsia" w:ascii="宋体" w:hAnsi="宋体" w:eastAsia="宋体" w:cs="宋体"/>
+        </w:rPr>
+      </w:pPr>
       <w:r>
+        <w:rPr>
+          <w:rFonts w:hint="eastAsia" w:ascii="宋体" w:hAnsi="宋体" w:eastAsia="宋体" w:cs="宋体"/>
+        </w:rPr>
         <w:drawing>
           <wp:inline distT="0" distB="0" distL="114300" distR="114300">
             <wp:extent cx="5269865" cy="2989580"/>
@@ -183,7 +215,15 @@
       </w:r>
     </w:p>
     <w:p>
+      <w:pPr>
+        <w:rPr>
+          <w:rFonts w:hint="eastAsia" w:ascii="宋体" w:hAnsi="宋体" w:eastAsia="宋体" w:cs="宋体"/>
+        </w:rPr>
+      </w:pPr>
       <w:r>
+        <w:rPr>
+          <w:rFonts w:hint="eastAsia" w:ascii="宋体" w:hAnsi="宋体" w:eastAsia="宋体" w:cs="宋体"/>
+        </w:rPr>
         <w:drawing>
           <wp:inline distT="0" distB="0" distL="114300" distR="114300">
             <wp:extent cx="5270500" cy="2967355"/>
@@ -232,16 +272,16 @@
         <w:pStyle w:val="2"/>
         <w:bidi w:val="0"/>
         <w:rPr>
-          <w:rFonts w:hint="eastAsia"/>
+          <w:rFonts w:hint="eastAsia" w:ascii="黑体" w:hAnsi="黑体" w:eastAsia="黑体" w:cs="黑体"/>
           <w:lang w:val="en-US" w:eastAsia="zh-CN"/>
         </w:rPr>
       </w:pPr>
       <w:r>
         <w:rPr>
-          <w:rFonts w:hint="eastAsia"/>
-          <w:lang w:val="en-US" w:eastAsia="zh-CN"/>
-        </w:rPr>
-        <w:t>元素：</w:t>
+          <w:rFonts w:hint="eastAsia" w:ascii="黑体" w:hAnsi="黑体" w:eastAsia="黑体" w:cs="黑体"/>
+          <w:lang w:val="en-US" w:eastAsia="zh-CN"/>
+        </w:rPr>
+        <w:t>一、元素：</w:t>
       </w:r>
     </w:p>
     <w:p>
@@ -251,13 +291,13 @@
           <w:numId w:val="1"/>
         </w:numPr>
         <w:rPr>
-          <w:rFonts w:hint="eastAsia"/>
+          <w:rFonts w:hint="eastAsia" w:ascii="宋体" w:hAnsi="宋体" w:eastAsia="宋体" w:cs="宋体"/>
           <w:lang w:val="en-US" w:eastAsia="zh-CN"/>
         </w:rPr>
       </w:pPr>
       <w:r>
         <w:rPr>
-          <w:rFonts w:hint="eastAsia"/>
+          <w:rFonts w:hint="eastAsia" w:ascii="宋体" w:hAnsi="宋体" w:eastAsia="宋体" w:cs="宋体"/>
           <w:lang w:val="en-US" w:eastAsia="zh-CN"/>
         </w:rPr>
         <w:t>任务（救人质，救完人质然后到目标地点）</w:t>
@@ -270,13 +310,13 @@
           <w:numId w:val="1"/>
         </w:numPr>
         <w:rPr>
-          <w:rFonts w:hint="default"/>
+          <w:rFonts w:hint="eastAsia" w:ascii="宋体" w:hAnsi="宋体" w:eastAsia="宋体" w:cs="宋体"/>
           <w:lang w:val="en-US" w:eastAsia="zh-CN"/>
         </w:rPr>
       </w:pPr>
       <w:r>
         <w:rPr>
-          <w:rFonts w:hint="eastAsia"/>
+          <w:rFonts w:hint="eastAsia" w:ascii="宋体" w:hAnsi="宋体" w:eastAsia="宋体" w:cs="宋体"/>
           <w:lang w:val="en-US" w:eastAsia="zh-CN"/>
         </w:rPr>
         <w:t>障碍物(石头（可推），可以击碎石头（两种，一种有重力效果，一种无）)</w:t>
@@ -289,13 +329,13 @@
           <w:numId w:val="1"/>
         </w:numPr>
         <w:rPr>
-          <w:rFonts w:hint="default"/>
+          <w:rFonts w:hint="eastAsia" w:ascii="宋体" w:hAnsi="宋体" w:eastAsia="宋体" w:cs="宋体"/>
           <w:lang w:val="en-US" w:eastAsia="zh-CN"/>
         </w:rPr>
       </w:pPr>
       <w:r>
         <w:rPr>
-          <w:rFonts w:hint="eastAsia"/>
+          <w:rFonts w:hint="eastAsia" w:ascii="宋体" w:hAnsi="宋体" w:eastAsia="宋体" w:cs="宋体"/>
           <w:lang w:val="en-US" w:eastAsia="zh-CN"/>
         </w:rPr>
         <w:t>地形（地板，尖刺，冰面，弹簧，铁块）</w:t>
@@ -308,13 +348,13 @@
           <w:numId w:val="1"/>
         </w:numPr>
         <w:rPr>
-          <w:rFonts w:hint="default"/>
+          <w:rFonts w:hint="eastAsia" w:ascii="宋体" w:hAnsi="宋体" w:eastAsia="宋体" w:cs="宋体"/>
           <w:lang w:val="en-US" w:eastAsia="zh-CN"/>
         </w:rPr>
       </w:pPr>
       <w:r>
         <w:rPr>
-          <w:rFonts w:hint="eastAsia"/>
+          <w:rFonts w:hint="eastAsia" w:ascii="宋体" w:hAnsi="宋体" w:eastAsia="宋体" w:cs="宋体"/>
           <w:lang w:val="en-US" w:eastAsia="zh-CN"/>
         </w:rPr>
         <w:t>怪物（普通，可远程，移速快）</w:t>
@@ -327,16 +367,1479 @@
           <w:numId w:val="1"/>
         </w:numPr>
         <w:rPr>
+          <w:rFonts w:hint="eastAsia" w:ascii="宋体" w:hAnsi="宋体" w:eastAsia="宋体" w:cs="宋体"/>
+          <w:lang w:val="en-US" w:eastAsia="zh-CN"/>
+        </w:rPr>
+      </w:pPr>
+      <w:r>
+        <w:rPr>
+          <w:rFonts w:hint="eastAsia" w:ascii="宋体" w:hAnsi="宋体" w:eastAsia="宋体" w:cs="宋体"/>
+          <w:lang w:val="en-US" w:eastAsia="zh-CN"/>
+        </w:rPr>
+        <w:t>道具（炸弹）</w:t>
+      </w:r>
+    </w:p>
+    <w:p>
+      <w:pPr>
+        <w:numPr>
+          <w:ilvl w:val="0"/>
+          <w:numId w:val="0"/>
+        </w:numPr>
+        <w:rPr>
+          <w:rFonts w:hint="eastAsia" w:ascii="宋体" w:hAnsi="宋体" w:eastAsia="宋体" w:cs="宋体"/>
+          <w:lang w:val="en-US" w:eastAsia="zh-CN"/>
+        </w:rPr>
+      </w:pPr>
+    </w:p>
+    <w:p>
+      <w:pPr>
+        <w:numPr>
+          <w:ilvl w:val="0"/>
+          <w:numId w:val="0"/>
+        </w:numPr>
+        <w:rPr>
+          <w:rFonts w:hint="eastAsia" w:ascii="宋体" w:hAnsi="宋体" w:eastAsia="宋体" w:cs="宋体"/>
+          <w:lang w:val="en-US" w:eastAsia="zh-CN"/>
+        </w:rPr>
+      </w:pPr>
+    </w:p>
+    <w:p>
+      <w:pPr>
+        <w:numPr>
+          <w:ilvl w:val="0"/>
+          <w:numId w:val="0"/>
+        </w:numPr>
+        <w:rPr>
+          <w:rFonts w:hint="eastAsia" w:ascii="宋体" w:hAnsi="宋体" w:eastAsia="宋体" w:cs="宋体"/>
+          <w:lang w:val="en-US" w:eastAsia="zh-CN"/>
+        </w:rPr>
+      </w:pPr>
+    </w:p>
+    <w:p>
+      <w:pPr>
+        <w:pStyle w:val="2"/>
+        <w:bidi w:val="0"/>
+        <w:rPr>
+          <w:rFonts w:hint="eastAsia" w:ascii="黑体" w:hAnsi="黑体" w:eastAsia="黑体" w:cs="黑体"/>
+          <w:lang w:val="en-US" w:eastAsia="zh-CN"/>
+        </w:rPr>
+      </w:pPr>
+      <w:r>
+        <w:rPr>
+          <w:rFonts w:hint="eastAsia" w:ascii="黑体" w:hAnsi="黑体" w:eastAsia="黑体" w:cs="黑体"/>
+          <w:lang w:val="en-US" w:eastAsia="zh-CN"/>
+        </w:rPr>
+        <w:t>二、命名</w:t>
+      </w:r>
+    </w:p>
+    <w:p>
+      <w:pPr>
+        <w:pStyle w:val="3"/>
+        <w:bidi w:val="0"/>
+        <w:rPr>
+          <w:rFonts w:hint="eastAsia" w:ascii="宋体" w:hAnsi="宋体" w:eastAsia="宋体" w:cs="宋体"/>
+          <w:lang w:val="en-US" w:eastAsia="zh-CN"/>
+        </w:rPr>
+      </w:pPr>
+      <w:r>
+        <w:rPr>
+          <w:rFonts w:hint="eastAsia" w:ascii="宋体" w:hAnsi="宋体" w:eastAsia="宋体" w:cs="宋体"/>
+          <w:lang w:val="en-US" w:eastAsia="zh-CN"/>
+        </w:rPr>
+        <w:t>障碍物（barriers）</w:t>
+      </w:r>
+    </w:p>
+    <w:tbl>
+      <w:tblPr>
+        <w:tblStyle w:val="5"/>
+        <w:tblW w:w="0" w:type="auto"/>
+        <w:tblInd w:w="0" w:type="dxa"/>
+        <w:tblBorders>
+          <w:top w:val="single" w:color="auto" w:sz="4" w:space="0"/>
+          <w:left w:val="single" w:color="auto" w:sz="4" w:space="0"/>
+          <w:bottom w:val="single" w:color="auto" w:sz="4" w:space="0"/>
+          <w:right w:val="single" w:color="auto" w:sz="4" w:space="0"/>
+          <w:insideH w:val="single" w:color="auto" w:sz="4" w:space="0"/>
+          <w:insideV w:val="single" w:color="auto" w:sz="4" w:space="0"/>
+        </w:tblBorders>
+        <w:tblLayout w:type="autofit"/>
+        <w:tblCellMar>
+          <w:top w:w="0" w:type="dxa"/>
+          <w:left w:w="108" w:type="dxa"/>
+          <w:bottom w:w="0" w:type="dxa"/>
+          <w:right w:w="108" w:type="dxa"/>
+        </w:tblCellMar>
+      </w:tblPr>
+      <w:tblGrid>
+        <w:gridCol w:w="2130"/>
+        <w:gridCol w:w="2130"/>
+        <w:gridCol w:w="2761"/>
+        <w:gridCol w:w="1501"/>
+      </w:tblGrid>
+      <w:tr>
+        <w:tblPrEx>
+          <w:tblBorders>
+            <w:top w:val="single" w:color="auto" w:sz="4" w:space="0"/>
+            <w:left w:val="single" w:color="auto" w:sz="4" w:space="0"/>
+            <w:bottom w:val="single" w:color="auto" w:sz="4" w:space="0"/>
+            <w:right w:val="single" w:color="auto" w:sz="4" w:space="0"/>
+            <w:insideH w:val="single" w:color="auto" w:sz="4" w:space="0"/>
+            <w:insideV w:val="single" w:color="auto" w:sz="4" w:space="0"/>
+          </w:tblBorders>
+          <w:tblCellMar>
+            <w:top w:w="0" w:type="dxa"/>
+            <w:left w:w="108" w:type="dxa"/>
+            <w:bottom w:w="0" w:type="dxa"/>
+            <w:right w:w="108" w:type="dxa"/>
+          </w:tblCellMar>
+        </w:tblPrEx>
+        <w:tc>
+          <w:tcPr>
+            <w:tcW w:w="2130" w:type="dxa"/>
+            <w:shd w:val="clear" w:color="auto" w:fill="A4A4A4" w:themeFill="background1" w:themeFillShade="A5"/>
+          </w:tcPr>
+          <w:p>
+            <w:pPr>
+              <w:jc w:val="center"/>
+              <w:rPr>
+                <w:rFonts w:hint="default" w:ascii="宋体" w:hAnsi="宋体" w:eastAsia="宋体" w:cs="宋体"/>
+                <w:vertAlign w:val="baseline"/>
+                <w:lang w:val="en-US" w:eastAsia="zh-CN"/>
+              </w:rPr>
+            </w:pPr>
+            <w:r>
+              <w:rPr>
+                <w:rFonts w:hint="eastAsia" w:ascii="宋体" w:hAnsi="宋体" w:eastAsia="宋体" w:cs="宋体"/>
+                <w:vertAlign w:val="baseline"/>
+                <w:lang w:val="en-US" w:eastAsia="zh-CN"/>
+              </w:rPr>
+              <w:t>名字</w:t>
+            </w:r>
+          </w:p>
+        </w:tc>
+        <w:tc>
+          <w:tcPr>
+            <w:tcW w:w="2130" w:type="dxa"/>
+            <w:shd w:val="clear" w:color="auto" w:fill="A4A4A4" w:themeFill="background1" w:themeFillShade="A5"/>
+          </w:tcPr>
+          <w:p>
+            <w:pPr>
+              <w:jc w:val="center"/>
+              <w:rPr>
+                <w:rFonts w:hint="default" w:ascii="宋体" w:hAnsi="宋体" w:eastAsia="宋体" w:cs="宋体"/>
+                <w:vertAlign w:val="baseline"/>
+                <w:lang w:val="en-US" w:eastAsia="zh-CN"/>
+              </w:rPr>
+            </w:pPr>
+            <w:r>
+              <w:rPr>
+                <w:rFonts w:hint="eastAsia" w:ascii="宋体" w:hAnsi="宋体" w:eastAsia="宋体" w:cs="宋体"/>
+                <w:vertAlign w:val="baseline"/>
+                <w:lang w:val="en-US" w:eastAsia="zh-CN"/>
+              </w:rPr>
+              <w:t>工程中的命名</w:t>
+            </w:r>
+          </w:p>
+        </w:tc>
+        <w:tc>
+          <w:tcPr>
+            <w:tcW w:w="2761" w:type="dxa"/>
+            <w:shd w:val="clear" w:color="auto" w:fill="A4A4A4" w:themeFill="background1" w:themeFillShade="A5"/>
+          </w:tcPr>
+          <w:p>
+            <w:pPr>
+              <w:jc w:val="center"/>
+              <w:rPr>
+                <w:rFonts w:hint="default" w:ascii="宋体" w:hAnsi="宋体" w:eastAsia="宋体" w:cs="宋体"/>
+                <w:vertAlign w:val="baseline"/>
+                <w:lang w:val="en-US" w:eastAsia="zh-CN"/>
+              </w:rPr>
+            </w:pPr>
+            <w:r>
+              <w:rPr>
+                <w:rFonts w:hint="eastAsia" w:ascii="宋体" w:hAnsi="宋体" w:eastAsia="宋体" w:cs="宋体"/>
+                <w:vertAlign w:val="baseline"/>
+                <w:lang w:val="en-US" w:eastAsia="zh-CN"/>
+              </w:rPr>
+              <w:t>特性</w:t>
+            </w:r>
+          </w:p>
+        </w:tc>
+        <w:tc>
+          <w:tcPr>
+            <w:tcW w:w="1501" w:type="dxa"/>
+            <w:shd w:val="clear" w:color="auto" w:fill="A4A4A4" w:themeFill="background1" w:themeFillShade="A5"/>
+          </w:tcPr>
+          <w:p>
+            <w:pPr>
+              <w:jc w:val="center"/>
+              <w:rPr>
+                <w:rFonts w:hint="eastAsia" w:ascii="宋体" w:hAnsi="宋体" w:eastAsia="宋体" w:cs="宋体"/>
+                <w:vertAlign w:val="baseline"/>
+                <w:lang w:val="en-US" w:eastAsia="zh-CN"/>
+              </w:rPr>
+            </w:pPr>
+          </w:p>
+        </w:tc>
+      </w:tr>
+      <w:tr>
+        <w:tblPrEx>
+          <w:tblBorders>
+            <w:top w:val="single" w:color="auto" w:sz="4" w:space="0"/>
+            <w:left w:val="single" w:color="auto" w:sz="4" w:space="0"/>
+            <w:bottom w:val="single" w:color="auto" w:sz="4" w:space="0"/>
+            <w:right w:val="single" w:color="auto" w:sz="4" w:space="0"/>
+            <w:insideH w:val="single" w:color="auto" w:sz="4" w:space="0"/>
+            <w:insideV w:val="single" w:color="auto" w:sz="4" w:space="0"/>
+          </w:tblBorders>
+          <w:tblCellMar>
+            <w:top w:w="0" w:type="dxa"/>
+            <w:left w:w="108" w:type="dxa"/>
+            <w:bottom w:w="0" w:type="dxa"/>
+            <w:right w:w="108" w:type="dxa"/>
+          </w:tblCellMar>
+        </w:tblPrEx>
+        <w:tc>
+          <w:tcPr>
+            <w:tcW w:w="2130" w:type="dxa"/>
+          </w:tcPr>
+          <w:p>
+            <w:pPr>
+              <w:jc w:val="center"/>
+              <w:rPr>
+                <w:rFonts w:hint="default" w:ascii="宋体" w:hAnsi="宋体" w:eastAsia="宋体" w:cs="宋体"/>
+                <w:vertAlign w:val="baseline"/>
+                <w:lang w:val="en-US" w:eastAsia="zh-CN"/>
+              </w:rPr>
+            </w:pPr>
+            <w:r>
+              <w:rPr>
+                <w:rFonts w:hint="eastAsia" w:ascii="宋体" w:hAnsi="宋体" w:eastAsia="宋体" w:cs="宋体"/>
+                <w:vertAlign w:val="baseline"/>
+                <w:lang w:val="en-US" w:eastAsia="zh-CN"/>
+              </w:rPr>
+              <w:t>石头</w:t>
+            </w:r>
+          </w:p>
+        </w:tc>
+        <w:tc>
+          <w:tcPr>
+            <w:tcW w:w="2130" w:type="dxa"/>
+          </w:tcPr>
+          <w:p>
+            <w:pPr>
+              <w:jc w:val="center"/>
+              <w:rPr>
+                <w:rFonts w:hint="default" w:ascii="宋体" w:hAnsi="宋体" w:eastAsia="宋体" w:cs="宋体"/>
+                <w:vertAlign w:val="baseline"/>
+                <w:lang w:val="en-US" w:eastAsia="zh-CN"/>
+              </w:rPr>
+            </w:pPr>
+            <w:r>
+              <w:rPr>
+                <w:rFonts w:hint="eastAsia" w:ascii="宋体" w:hAnsi="宋体" w:eastAsia="宋体" w:cs="宋体"/>
+                <w:vertAlign w:val="baseline"/>
+                <w:lang w:val="en-US" w:eastAsia="zh-CN"/>
+              </w:rPr>
+              <w:t>Stone</w:t>
+            </w:r>
+          </w:p>
+        </w:tc>
+        <w:tc>
+          <w:tcPr>
+            <w:tcW w:w="2761" w:type="dxa"/>
+          </w:tcPr>
+          <w:p>
+            <w:pPr>
+              <w:jc w:val="center"/>
+              <w:rPr>
+                <w:rFonts w:hint="default" w:ascii="宋体" w:hAnsi="宋体" w:eastAsia="宋体" w:cs="宋体"/>
+                <w:vertAlign w:val="baseline"/>
+                <w:lang w:val="en-US" w:eastAsia="zh-CN"/>
+              </w:rPr>
+            </w:pPr>
+            <w:r>
+              <w:rPr>
+                <w:rFonts w:hint="eastAsia" w:ascii="宋体" w:hAnsi="宋体" w:eastAsia="宋体" w:cs="宋体"/>
+                <w:vertAlign w:val="baseline"/>
+                <w:lang w:val="en-US" w:eastAsia="zh-CN"/>
+              </w:rPr>
+              <w:t>可移动，不可破坏</w:t>
+            </w:r>
+          </w:p>
+        </w:tc>
+        <w:tc>
+          <w:tcPr>
+            <w:tcW w:w="1501" w:type="dxa"/>
+          </w:tcPr>
+          <w:p>
+            <w:pPr>
+              <w:jc w:val="center"/>
+              <w:rPr>
+                <w:rFonts w:hint="eastAsia" w:ascii="宋体" w:hAnsi="宋体" w:eastAsia="宋体" w:cs="宋体"/>
+                <w:vertAlign w:val="baseline"/>
+                <w:lang w:val="en-US" w:eastAsia="zh-CN"/>
+              </w:rPr>
+            </w:pPr>
+          </w:p>
+        </w:tc>
+      </w:tr>
+      <w:tr>
+        <w:tblPrEx>
+          <w:tblBorders>
+            <w:top w:val="single" w:color="auto" w:sz="4" w:space="0"/>
+            <w:left w:val="single" w:color="auto" w:sz="4" w:space="0"/>
+            <w:bottom w:val="single" w:color="auto" w:sz="4" w:space="0"/>
+            <w:right w:val="single" w:color="auto" w:sz="4" w:space="0"/>
+            <w:insideH w:val="single" w:color="auto" w:sz="4" w:space="0"/>
+            <w:insideV w:val="single" w:color="auto" w:sz="4" w:space="0"/>
+          </w:tblBorders>
+          <w:tblCellMar>
+            <w:top w:w="0" w:type="dxa"/>
+            <w:left w:w="108" w:type="dxa"/>
+            <w:bottom w:w="0" w:type="dxa"/>
+            <w:right w:w="108" w:type="dxa"/>
+          </w:tblCellMar>
+        </w:tblPrEx>
+        <w:tc>
+          <w:tcPr>
+            <w:tcW w:w="2130" w:type="dxa"/>
+          </w:tcPr>
+          <w:p>
+            <w:pPr>
+              <w:jc w:val="center"/>
+              <w:rPr>
+                <w:rFonts w:hint="default" w:ascii="宋体" w:hAnsi="宋体" w:eastAsia="宋体" w:cs="宋体"/>
+                <w:vertAlign w:val="baseline"/>
+                <w:lang w:val="en-US" w:eastAsia="zh-CN"/>
+              </w:rPr>
+            </w:pPr>
+            <w:r>
+              <w:rPr>
+                <w:rFonts w:hint="eastAsia" w:ascii="宋体" w:hAnsi="宋体" w:eastAsia="宋体" w:cs="宋体"/>
+                <w:vertAlign w:val="baseline"/>
+                <w:lang w:val="en-US" w:eastAsia="zh-CN"/>
+              </w:rPr>
+              <w:t>碎石</w:t>
+            </w:r>
+          </w:p>
+        </w:tc>
+        <w:tc>
+          <w:tcPr>
+            <w:tcW w:w="2130" w:type="dxa"/>
+          </w:tcPr>
+          <w:p>
+            <w:pPr>
+              <w:jc w:val="center"/>
+              <w:rPr>
+                <w:rFonts w:hint="default" w:ascii="宋体" w:hAnsi="宋体" w:eastAsia="宋体" w:cs="宋体"/>
+                <w:vertAlign w:val="baseline"/>
+                <w:lang w:val="en-US" w:eastAsia="zh-CN"/>
+              </w:rPr>
+            </w:pPr>
+            <w:r>
+              <w:rPr>
+                <w:rFonts w:hint="eastAsia" w:ascii="宋体" w:hAnsi="宋体" w:eastAsia="宋体" w:cs="宋体"/>
+                <w:vertAlign w:val="baseline"/>
+                <w:lang w:val="en-US" w:eastAsia="zh-CN"/>
+              </w:rPr>
+              <w:t>Rubble</w:t>
+            </w:r>
+          </w:p>
+        </w:tc>
+        <w:tc>
+          <w:tcPr>
+            <w:tcW w:w="2761" w:type="dxa"/>
+          </w:tcPr>
+          <w:p>
+            <w:pPr>
+              <w:jc w:val="center"/>
+              <w:rPr>
+                <w:rFonts w:hint="default" w:ascii="宋体" w:hAnsi="宋体" w:eastAsia="宋体" w:cs="宋体"/>
+                <w:vertAlign w:val="baseline"/>
+                <w:lang w:val="en-US" w:eastAsia="zh-CN"/>
+              </w:rPr>
+            </w:pPr>
+            <w:r>
+              <w:rPr>
+                <w:rFonts w:hint="eastAsia" w:ascii="宋体" w:hAnsi="宋体" w:eastAsia="宋体" w:cs="宋体"/>
+                <w:vertAlign w:val="baseline"/>
+                <w:lang w:val="en-US" w:eastAsia="zh-CN"/>
+              </w:rPr>
+              <w:t>可攻击破坏，不可移动</w:t>
+            </w:r>
+          </w:p>
+        </w:tc>
+        <w:tc>
+          <w:tcPr>
+            <w:tcW w:w="1501" w:type="dxa"/>
+          </w:tcPr>
+          <w:p>
+            <w:pPr>
+              <w:jc w:val="center"/>
+              <w:rPr>
+                <w:rFonts w:hint="eastAsia" w:ascii="宋体" w:hAnsi="宋体" w:eastAsia="宋体" w:cs="宋体"/>
+                <w:vertAlign w:val="baseline"/>
+                <w:lang w:val="en-US" w:eastAsia="zh-CN"/>
+              </w:rPr>
+            </w:pPr>
+          </w:p>
+        </w:tc>
+      </w:tr>
+      <w:tr>
+        <w:tblPrEx>
+          <w:tblBorders>
+            <w:top w:val="single" w:color="auto" w:sz="4" w:space="0"/>
+            <w:left w:val="single" w:color="auto" w:sz="4" w:space="0"/>
+            <w:bottom w:val="single" w:color="auto" w:sz="4" w:space="0"/>
+            <w:right w:val="single" w:color="auto" w:sz="4" w:space="0"/>
+            <w:insideH w:val="single" w:color="auto" w:sz="4" w:space="0"/>
+            <w:insideV w:val="single" w:color="auto" w:sz="4" w:space="0"/>
+          </w:tblBorders>
+          <w:tblCellMar>
+            <w:top w:w="0" w:type="dxa"/>
+            <w:left w:w="108" w:type="dxa"/>
+            <w:bottom w:w="0" w:type="dxa"/>
+            <w:right w:w="108" w:type="dxa"/>
+          </w:tblCellMar>
+        </w:tblPrEx>
+        <w:tc>
+          <w:tcPr>
+            <w:tcW w:w="2130" w:type="dxa"/>
+          </w:tcPr>
+          <w:p>
+            <w:pPr>
+              <w:jc w:val="center"/>
+              <w:rPr>
+                <w:rFonts w:hint="eastAsia" w:ascii="宋体" w:hAnsi="宋体" w:eastAsia="宋体" w:cs="宋体"/>
+                <w:vertAlign w:val="baseline"/>
+                <w:lang w:val="en-US" w:eastAsia="zh-CN"/>
+              </w:rPr>
+            </w:pPr>
+          </w:p>
+        </w:tc>
+        <w:tc>
+          <w:tcPr>
+            <w:tcW w:w="2130" w:type="dxa"/>
+          </w:tcPr>
+          <w:p>
+            <w:pPr>
+              <w:jc w:val="center"/>
+              <w:rPr>
+                <w:rFonts w:hint="eastAsia" w:ascii="宋体" w:hAnsi="宋体" w:eastAsia="宋体" w:cs="宋体"/>
+                <w:vertAlign w:val="baseline"/>
+                <w:lang w:val="en-US" w:eastAsia="zh-CN"/>
+              </w:rPr>
+            </w:pPr>
+          </w:p>
+        </w:tc>
+        <w:tc>
+          <w:tcPr>
+            <w:tcW w:w="2761" w:type="dxa"/>
+          </w:tcPr>
+          <w:p>
+            <w:pPr>
+              <w:jc w:val="center"/>
+              <w:rPr>
+                <w:rFonts w:hint="eastAsia" w:ascii="宋体" w:hAnsi="宋体" w:eastAsia="宋体" w:cs="宋体"/>
+                <w:vertAlign w:val="baseline"/>
+                <w:lang w:val="en-US" w:eastAsia="zh-CN"/>
+              </w:rPr>
+            </w:pPr>
+          </w:p>
+        </w:tc>
+        <w:tc>
+          <w:tcPr>
+            <w:tcW w:w="1501" w:type="dxa"/>
+          </w:tcPr>
+          <w:p>
+            <w:pPr>
+              <w:jc w:val="center"/>
+              <w:rPr>
+                <w:rFonts w:hint="eastAsia" w:ascii="宋体" w:hAnsi="宋体" w:eastAsia="宋体" w:cs="宋体"/>
+                <w:vertAlign w:val="baseline"/>
+                <w:lang w:val="en-US" w:eastAsia="zh-CN"/>
+              </w:rPr>
+            </w:pPr>
+          </w:p>
+        </w:tc>
+      </w:tr>
+    </w:tbl>
+    <w:p>
+      <w:pPr>
+        <w:rPr>
+          <w:rFonts w:hint="eastAsia" w:ascii="宋体" w:hAnsi="宋体" w:eastAsia="宋体" w:cs="宋体"/>
+          <w:lang w:val="en-US" w:eastAsia="zh-CN"/>
+        </w:rPr>
+      </w:pPr>
+    </w:p>
+    <w:p>
+      <w:pPr>
+        <w:rPr>
+          <w:rFonts w:hint="eastAsia" w:ascii="宋体" w:hAnsi="宋体" w:eastAsia="宋体" w:cs="宋体"/>
+          <w:lang w:val="en-US" w:eastAsia="zh-CN"/>
+        </w:rPr>
+      </w:pPr>
+    </w:p>
+    <w:p>
+      <w:pPr>
+        <w:rPr>
+          <w:rFonts w:hint="eastAsia" w:ascii="宋体" w:hAnsi="宋体" w:eastAsia="宋体" w:cs="宋体"/>
+          <w:lang w:val="en-US" w:eastAsia="zh-CN"/>
+        </w:rPr>
+      </w:pPr>
+    </w:p>
+    <w:p>
+      <w:pPr>
+        <w:pStyle w:val="3"/>
+        <w:bidi w:val="0"/>
+        <w:rPr>
+          <w:rFonts w:hint="eastAsia"/>
+          <w:lang w:val="en-US" w:eastAsia="zh-CN"/>
+        </w:rPr>
+      </w:pPr>
+      <w:r>
+        <w:rPr>
+          <w:rFonts w:hint="eastAsia"/>
+          <w:lang w:val="en-US" w:eastAsia="zh-CN"/>
+        </w:rPr>
+        <w:t>地形</w:t>
+      </w:r>
+    </w:p>
+    <w:tbl>
+      <w:tblPr>
+        <w:tblStyle w:val="5"/>
+        <w:tblW w:w="0" w:type="auto"/>
+        <w:tblInd w:w="0" w:type="dxa"/>
+        <w:tblBorders>
+          <w:top w:val="single" w:color="auto" w:sz="4" w:space="0"/>
+          <w:left w:val="single" w:color="auto" w:sz="4" w:space="0"/>
+          <w:bottom w:val="single" w:color="auto" w:sz="4" w:space="0"/>
+          <w:right w:val="single" w:color="auto" w:sz="4" w:space="0"/>
+          <w:insideH w:val="single" w:color="auto" w:sz="4" w:space="0"/>
+          <w:insideV w:val="single" w:color="auto" w:sz="4" w:space="0"/>
+        </w:tblBorders>
+        <w:tblLayout w:type="autofit"/>
+        <w:tblCellMar>
+          <w:top w:w="0" w:type="dxa"/>
+          <w:left w:w="108" w:type="dxa"/>
+          <w:bottom w:w="0" w:type="dxa"/>
+          <w:right w:w="108" w:type="dxa"/>
+        </w:tblCellMar>
+      </w:tblPr>
+      <w:tblGrid>
+        <w:gridCol w:w="2130"/>
+        <w:gridCol w:w="2130"/>
+        <w:gridCol w:w="2761"/>
+        <w:gridCol w:w="1501"/>
+      </w:tblGrid>
+      <w:tr>
+        <w:tblPrEx>
+          <w:tblBorders>
+            <w:top w:val="single" w:color="auto" w:sz="4" w:space="0"/>
+            <w:left w:val="single" w:color="auto" w:sz="4" w:space="0"/>
+            <w:bottom w:val="single" w:color="auto" w:sz="4" w:space="0"/>
+            <w:right w:val="single" w:color="auto" w:sz="4" w:space="0"/>
+            <w:insideH w:val="single" w:color="auto" w:sz="4" w:space="0"/>
+            <w:insideV w:val="single" w:color="auto" w:sz="4" w:space="0"/>
+          </w:tblBorders>
+          <w:tblCellMar>
+            <w:top w:w="0" w:type="dxa"/>
+            <w:left w:w="108" w:type="dxa"/>
+            <w:bottom w:w="0" w:type="dxa"/>
+            <w:right w:w="108" w:type="dxa"/>
+          </w:tblCellMar>
+        </w:tblPrEx>
+        <w:tc>
+          <w:tcPr>
+            <w:tcW w:w="2130" w:type="dxa"/>
+            <w:shd w:val="clear" w:color="auto" w:fill="A4A4A4" w:themeFill="background1" w:themeFillShade="A5"/>
+          </w:tcPr>
+          <w:p>
+            <w:pPr>
+              <w:jc w:val="center"/>
+              <w:rPr>
+                <w:rFonts w:hint="default" w:ascii="宋体" w:hAnsi="宋体" w:eastAsia="宋体" w:cs="宋体"/>
+                <w:vertAlign w:val="baseline"/>
+                <w:lang w:val="en-US" w:eastAsia="zh-CN"/>
+              </w:rPr>
+            </w:pPr>
+            <w:r>
+              <w:rPr>
+                <w:rFonts w:hint="eastAsia" w:ascii="宋体" w:hAnsi="宋体" w:eastAsia="宋体" w:cs="宋体"/>
+                <w:vertAlign w:val="baseline"/>
+                <w:lang w:val="en-US" w:eastAsia="zh-CN"/>
+              </w:rPr>
+              <w:t>名字</w:t>
+            </w:r>
+          </w:p>
+        </w:tc>
+        <w:tc>
+          <w:tcPr>
+            <w:tcW w:w="2130" w:type="dxa"/>
+            <w:shd w:val="clear" w:color="auto" w:fill="A4A4A4" w:themeFill="background1" w:themeFillShade="A5"/>
+          </w:tcPr>
+          <w:p>
+            <w:pPr>
+              <w:jc w:val="center"/>
+              <w:rPr>
+                <w:rFonts w:hint="default" w:ascii="宋体" w:hAnsi="宋体" w:eastAsia="宋体" w:cs="宋体"/>
+                <w:vertAlign w:val="baseline"/>
+                <w:lang w:val="en-US" w:eastAsia="zh-CN"/>
+              </w:rPr>
+            </w:pPr>
+            <w:r>
+              <w:rPr>
+                <w:rFonts w:hint="eastAsia" w:ascii="宋体" w:hAnsi="宋体" w:eastAsia="宋体" w:cs="宋体"/>
+                <w:vertAlign w:val="baseline"/>
+                <w:lang w:val="en-US" w:eastAsia="zh-CN"/>
+              </w:rPr>
+              <w:t>工程中的命名</w:t>
+            </w:r>
+          </w:p>
+        </w:tc>
+        <w:tc>
+          <w:tcPr>
+            <w:tcW w:w="2761" w:type="dxa"/>
+            <w:shd w:val="clear" w:color="auto" w:fill="A4A4A4" w:themeFill="background1" w:themeFillShade="A5"/>
+          </w:tcPr>
+          <w:p>
+            <w:pPr>
+              <w:jc w:val="center"/>
+              <w:rPr>
+                <w:rFonts w:hint="default" w:ascii="宋体" w:hAnsi="宋体" w:eastAsia="宋体" w:cs="宋体"/>
+                <w:vertAlign w:val="baseline"/>
+                <w:lang w:val="en-US" w:eastAsia="zh-CN"/>
+              </w:rPr>
+            </w:pPr>
+            <w:r>
+              <w:rPr>
+                <w:rFonts w:hint="eastAsia" w:ascii="宋体" w:hAnsi="宋体" w:eastAsia="宋体" w:cs="宋体"/>
+                <w:vertAlign w:val="baseline"/>
+                <w:lang w:val="en-US" w:eastAsia="zh-CN"/>
+              </w:rPr>
+              <w:t>特性</w:t>
+            </w:r>
+          </w:p>
+        </w:tc>
+        <w:tc>
+          <w:tcPr>
+            <w:tcW w:w="1501" w:type="dxa"/>
+            <w:shd w:val="clear" w:color="auto" w:fill="A4A4A4" w:themeFill="background1" w:themeFillShade="A5"/>
+          </w:tcPr>
+          <w:p>
+            <w:pPr>
+              <w:jc w:val="center"/>
+              <w:rPr>
+                <w:rFonts w:hint="eastAsia" w:ascii="宋体" w:hAnsi="宋体" w:eastAsia="宋体" w:cs="宋体"/>
+                <w:vertAlign w:val="baseline"/>
+                <w:lang w:val="en-US" w:eastAsia="zh-CN"/>
+              </w:rPr>
+            </w:pPr>
+          </w:p>
+        </w:tc>
+      </w:tr>
+      <w:tr>
+        <w:tblPrEx>
+          <w:tblBorders>
+            <w:top w:val="single" w:color="auto" w:sz="4" w:space="0"/>
+            <w:left w:val="single" w:color="auto" w:sz="4" w:space="0"/>
+            <w:bottom w:val="single" w:color="auto" w:sz="4" w:space="0"/>
+            <w:right w:val="single" w:color="auto" w:sz="4" w:space="0"/>
+            <w:insideH w:val="single" w:color="auto" w:sz="4" w:space="0"/>
+            <w:insideV w:val="single" w:color="auto" w:sz="4" w:space="0"/>
+          </w:tblBorders>
+        </w:tblPrEx>
+        <w:tc>
+          <w:tcPr>
+            <w:tcW w:w="2130" w:type="dxa"/>
+          </w:tcPr>
+          <w:p>
+            <w:pPr>
+              <w:jc w:val="center"/>
+              <w:rPr>
+                <w:rFonts w:hint="default" w:ascii="宋体" w:hAnsi="宋体" w:eastAsia="宋体" w:cs="宋体"/>
+                <w:vertAlign w:val="baseline"/>
+                <w:lang w:val="en-US" w:eastAsia="zh-CN"/>
+              </w:rPr>
+            </w:pPr>
+            <w:r>
+              <w:rPr>
+                <w:rFonts w:hint="eastAsia" w:ascii="宋体" w:hAnsi="宋体" w:eastAsia="宋体" w:cs="宋体"/>
+                <w:vertAlign w:val="baseline"/>
+                <w:lang w:val="en-US" w:eastAsia="zh-CN"/>
+              </w:rPr>
+              <w:t>地板</w:t>
+            </w:r>
+          </w:p>
+        </w:tc>
+        <w:tc>
+          <w:tcPr>
+            <w:tcW w:w="2130" w:type="dxa"/>
+          </w:tcPr>
+          <w:p>
+            <w:pPr>
+              <w:jc w:val="center"/>
+              <w:rPr>
+                <w:rFonts w:hint="default" w:ascii="宋体" w:hAnsi="宋体" w:eastAsia="宋体" w:cs="宋体"/>
+                <w:vertAlign w:val="baseline"/>
+                <w:lang w:val="en-US" w:eastAsia="zh-CN"/>
+              </w:rPr>
+            </w:pPr>
+            <w:r>
+              <w:rPr>
+                <w:rFonts w:hint="eastAsia" w:ascii="宋体" w:hAnsi="宋体" w:eastAsia="宋体" w:cs="宋体"/>
+                <w:vertAlign w:val="baseline"/>
+                <w:lang w:val="en-US" w:eastAsia="zh-CN"/>
+              </w:rPr>
+              <w:t>Floor</w:t>
+            </w:r>
+          </w:p>
+        </w:tc>
+        <w:tc>
+          <w:tcPr>
+            <w:tcW w:w="2761" w:type="dxa"/>
+          </w:tcPr>
+          <w:p>
+            <w:pPr>
+              <w:jc w:val="center"/>
+              <w:rPr>
+                <w:rFonts w:hint="default" w:ascii="宋体" w:hAnsi="宋体" w:eastAsia="宋体" w:cs="宋体"/>
+                <w:vertAlign w:val="baseline"/>
+                <w:lang w:val="en-US" w:eastAsia="zh-CN"/>
+              </w:rPr>
+            </w:pPr>
+            <w:r>
+              <w:rPr>
+                <w:rFonts w:hint="eastAsia" w:ascii="宋体" w:hAnsi="宋体" w:eastAsia="宋体" w:cs="宋体"/>
+                <w:vertAlign w:val="baseline"/>
+                <w:lang w:val="en-US" w:eastAsia="zh-CN"/>
+              </w:rPr>
+              <w:t>固定</w:t>
+            </w:r>
+          </w:p>
+        </w:tc>
+        <w:tc>
+          <w:tcPr>
+            <w:tcW w:w="1501" w:type="dxa"/>
+          </w:tcPr>
+          <w:p>
+            <w:pPr>
+              <w:jc w:val="center"/>
+              <w:rPr>
+                <w:rFonts w:hint="default" w:ascii="宋体" w:hAnsi="宋体" w:eastAsia="宋体" w:cs="宋体"/>
+                <w:vertAlign w:val="baseline"/>
+                <w:lang w:val="en-US" w:eastAsia="zh-CN"/>
+              </w:rPr>
+            </w:pPr>
+            <w:r>
+              <w:rPr>
+                <w:rFonts w:hint="eastAsia" w:ascii="宋体" w:hAnsi="宋体" w:eastAsia="宋体" w:cs="宋体"/>
+                <w:vertAlign w:val="baseline"/>
+                <w:lang w:val="en-US" w:eastAsia="zh-CN"/>
+              </w:rPr>
+              <w:t>厚度：30</w:t>
+            </w:r>
+          </w:p>
+        </w:tc>
+      </w:tr>
+      <w:tr>
+        <w:tblPrEx>
+          <w:tblBorders>
+            <w:top w:val="single" w:color="auto" w:sz="4" w:space="0"/>
+            <w:left w:val="single" w:color="auto" w:sz="4" w:space="0"/>
+            <w:bottom w:val="single" w:color="auto" w:sz="4" w:space="0"/>
+            <w:right w:val="single" w:color="auto" w:sz="4" w:space="0"/>
+            <w:insideH w:val="single" w:color="auto" w:sz="4" w:space="0"/>
+            <w:insideV w:val="single" w:color="auto" w:sz="4" w:space="0"/>
+          </w:tblBorders>
+          <w:tblCellMar>
+            <w:top w:w="0" w:type="dxa"/>
+            <w:left w:w="108" w:type="dxa"/>
+            <w:bottom w:w="0" w:type="dxa"/>
+            <w:right w:w="108" w:type="dxa"/>
+          </w:tblCellMar>
+        </w:tblPrEx>
+        <w:tc>
+          <w:tcPr>
+            <w:tcW w:w="2130" w:type="dxa"/>
+          </w:tcPr>
+          <w:p>
+            <w:pPr>
+              <w:jc w:val="center"/>
+              <w:rPr>
+                <w:rFonts w:hint="default" w:ascii="宋体" w:hAnsi="宋体" w:eastAsia="宋体" w:cs="宋体"/>
+                <w:vertAlign w:val="baseline"/>
+                <w:lang w:val="en-US" w:eastAsia="zh-CN"/>
+              </w:rPr>
+            </w:pPr>
+            <w:r>
+              <w:rPr>
+                <w:rFonts w:hint="eastAsia" w:ascii="宋体" w:hAnsi="宋体" w:eastAsia="宋体" w:cs="宋体"/>
+                <w:vertAlign w:val="baseline"/>
+                <w:lang w:val="en-US" w:eastAsia="zh-CN"/>
+              </w:rPr>
+              <w:t>浮空石</w:t>
+            </w:r>
+          </w:p>
+        </w:tc>
+        <w:tc>
+          <w:tcPr>
+            <w:tcW w:w="2130" w:type="dxa"/>
+          </w:tcPr>
+          <w:p>
+            <w:pPr>
+              <w:jc w:val="center"/>
+              <w:rPr>
+                <w:rFonts w:hint="default" w:ascii="宋体" w:hAnsi="宋体" w:eastAsia="宋体" w:cs="宋体"/>
+                <w:vertAlign w:val="baseline"/>
+                <w:lang w:val="en-US" w:eastAsia="zh-CN"/>
+              </w:rPr>
+            </w:pPr>
+            <w:r>
+              <w:rPr>
+                <w:rFonts w:hint="eastAsia" w:ascii="宋体" w:hAnsi="宋体" w:eastAsia="宋体" w:cs="宋体"/>
+                <w:vertAlign w:val="baseline"/>
+                <w:lang w:val="en-US" w:eastAsia="zh-CN"/>
+              </w:rPr>
+              <w:t>FloatingStone</w:t>
+            </w:r>
+          </w:p>
+        </w:tc>
+        <w:tc>
+          <w:tcPr>
+            <w:tcW w:w="2761" w:type="dxa"/>
+          </w:tcPr>
+          <w:p>
+            <w:pPr>
+              <w:jc w:val="center"/>
+              <w:rPr>
+                <w:rFonts w:hint="default" w:ascii="宋体" w:hAnsi="宋体" w:eastAsia="宋体" w:cs="宋体"/>
+                <w:vertAlign w:val="baseline"/>
+                <w:lang w:val="en-US" w:eastAsia="zh-CN"/>
+              </w:rPr>
+            </w:pPr>
+            <w:r>
+              <w:rPr>
+                <w:rFonts w:hint="eastAsia" w:ascii="宋体" w:hAnsi="宋体" w:eastAsia="宋体" w:cs="宋体"/>
+                <w:vertAlign w:val="baseline"/>
+                <w:lang w:val="en-US" w:eastAsia="zh-CN"/>
+              </w:rPr>
+              <w:t>浮空，人物踩中后一定时间坠落</w:t>
+            </w:r>
+          </w:p>
+        </w:tc>
+        <w:tc>
+          <w:tcPr>
+            <w:tcW w:w="1501" w:type="dxa"/>
+          </w:tcPr>
+          <w:p>
+            <w:pPr>
+              <w:jc w:val="center"/>
+              <w:rPr>
+                <w:rFonts w:hint="eastAsia" w:ascii="宋体" w:hAnsi="宋体" w:eastAsia="宋体" w:cs="宋体"/>
+                <w:vertAlign w:val="baseline"/>
+                <w:lang w:val="en-US" w:eastAsia="zh-CN"/>
+              </w:rPr>
+            </w:pPr>
+          </w:p>
+        </w:tc>
+      </w:tr>
+      <w:tr>
+        <w:tblPrEx>
+          <w:tblBorders>
+            <w:top w:val="single" w:color="auto" w:sz="4" w:space="0"/>
+            <w:left w:val="single" w:color="auto" w:sz="4" w:space="0"/>
+            <w:bottom w:val="single" w:color="auto" w:sz="4" w:space="0"/>
+            <w:right w:val="single" w:color="auto" w:sz="4" w:space="0"/>
+            <w:insideH w:val="single" w:color="auto" w:sz="4" w:space="0"/>
+            <w:insideV w:val="single" w:color="auto" w:sz="4" w:space="0"/>
+          </w:tblBorders>
+        </w:tblPrEx>
+        <w:tc>
+          <w:tcPr>
+            <w:tcW w:w="2130" w:type="dxa"/>
+          </w:tcPr>
+          <w:p>
+            <w:pPr>
+              <w:jc w:val="center"/>
+              <w:rPr>
+                <w:rFonts w:hint="eastAsia" w:ascii="宋体" w:hAnsi="宋体" w:eastAsia="宋体" w:cs="宋体"/>
+                <w:vertAlign w:val="baseline"/>
+                <w:lang w:val="en-US" w:eastAsia="zh-CN"/>
+              </w:rPr>
+            </w:pPr>
+          </w:p>
+        </w:tc>
+        <w:tc>
+          <w:tcPr>
+            <w:tcW w:w="2130" w:type="dxa"/>
+          </w:tcPr>
+          <w:p>
+            <w:pPr>
+              <w:jc w:val="center"/>
+              <w:rPr>
+                <w:rFonts w:hint="eastAsia" w:ascii="宋体" w:hAnsi="宋体" w:eastAsia="宋体" w:cs="宋体"/>
+                <w:vertAlign w:val="baseline"/>
+                <w:lang w:val="en-US" w:eastAsia="zh-CN"/>
+              </w:rPr>
+            </w:pPr>
+          </w:p>
+        </w:tc>
+        <w:tc>
+          <w:tcPr>
+            <w:tcW w:w="2761" w:type="dxa"/>
+          </w:tcPr>
+          <w:p>
+            <w:pPr>
+              <w:jc w:val="center"/>
+              <w:rPr>
+                <w:rFonts w:hint="eastAsia" w:ascii="宋体" w:hAnsi="宋体" w:eastAsia="宋体" w:cs="宋体"/>
+                <w:vertAlign w:val="baseline"/>
+                <w:lang w:val="en-US" w:eastAsia="zh-CN"/>
+              </w:rPr>
+            </w:pPr>
+          </w:p>
+        </w:tc>
+        <w:tc>
+          <w:tcPr>
+            <w:tcW w:w="1501" w:type="dxa"/>
+          </w:tcPr>
+          <w:p>
+            <w:pPr>
+              <w:jc w:val="center"/>
+              <w:rPr>
+                <w:rFonts w:hint="eastAsia" w:ascii="宋体" w:hAnsi="宋体" w:eastAsia="宋体" w:cs="宋体"/>
+                <w:vertAlign w:val="baseline"/>
+                <w:lang w:val="en-US" w:eastAsia="zh-CN"/>
+              </w:rPr>
+            </w:pPr>
+          </w:p>
+        </w:tc>
+      </w:tr>
+    </w:tbl>
+    <w:p>
+      <w:pPr>
+        <w:rPr>
           <w:rFonts w:hint="default"/>
           <w:lang w:val="en-US" w:eastAsia="zh-CN"/>
         </w:rPr>
       </w:pPr>
+    </w:p>
+    <w:p>
+      <w:pPr>
+        <w:pStyle w:val="3"/>
+        <w:bidi w:val="0"/>
+        <w:rPr>
+          <w:rFonts w:hint="default"/>
+          <w:lang w:val="en-US" w:eastAsia="zh-CN"/>
+        </w:rPr>
+      </w:pPr>
       <w:r>
         <w:rPr>
           <w:rFonts w:hint="eastAsia"/>
           <w:lang w:val="en-US" w:eastAsia="zh-CN"/>
         </w:rPr>
-        <w:t>道具（炸弹）</w:t>
+        <w:t>任务物品（Task）</w:t>
+      </w:r>
+    </w:p>
+    <w:p>
+      <w:pPr>
+        <w:rPr>
+          <w:rFonts w:hint="eastAsia"/>
+          <w:lang w:val="en-US" w:eastAsia="zh-CN"/>
+        </w:rPr>
+      </w:pPr>
+    </w:p>
+    <w:tbl>
+      <w:tblPr>
+        <w:tblStyle w:val="5"/>
+        <w:tblW w:w="0" w:type="auto"/>
+        <w:tblInd w:w="0" w:type="dxa"/>
+        <w:tblBorders>
+          <w:top w:val="single" w:color="auto" w:sz="4" w:space="0"/>
+          <w:left w:val="single" w:color="auto" w:sz="4" w:space="0"/>
+          <w:bottom w:val="single" w:color="auto" w:sz="4" w:space="0"/>
+          <w:right w:val="single" w:color="auto" w:sz="4" w:space="0"/>
+          <w:insideH w:val="single" w:color="auto" w:sz="4" w:space="0"/>
+          <w:insideV w:val="single" w:color="auto" w:sz="4" w:space="0"/>
+        </w:tblBorders>
+        <w:tblLayout w:type="autofit"/>
+        <w:tblCellMar>
+          <w:top w:w="0" w:type="dxa"/>
+          <w:left w:w="108" w:type="dxa"/>
+          <w:bottom w:w="0" w:type="dxa"/>
+          <w:right w:w="108" w:type="dxa"/>
+        </w:tblCellMar>
+      </w:tblPr>
+      <w:tblGrid>
+        <w:gridCol w:w="2130"/>
+        <w:gridCol w:w="2130"/>
+        <w:gridCol w:w="2761"/>
+        <w:gridCol w:w="1501"/>
+      </w:tblGrid>
+      <w:tr>
+        <w:tblPrEx>
+          <w:tblBorders>
+            <w:top w:val="single" w:color="auto" w:sz="4" w:space="0"/>
+            <w:left w:val="single" w:color="auto" w:sz="4" w:space="0"/>
+            <w:bottom w:val="single" w:color="auto" w:sz="4" w:space="0"/>
+            <w:right w:val="single" w:color="auto" w:sz="4" w:space="0"/>
+            <w:insideH w:val="single" w:color="auto" w:sz="4" w:space="0"/>
+            <w:insideV w:val="single" w:color="auto" w:sz="4" w:space="0"/>
+          </w:tblBorders>
+          <w:tblCellMar>
+            <w:top w:w="0" w:type="dxa"/>
+            <w:left w:w="108" w:type="dxa"/>
+            <w:bottom w:w="0" w:type="dxa"/>
+            <w:right w:w="108" w:type="dxa"/>
+          </w:tblCellMar>
+        </w:tblPrEx>
+        <w:tc>
+          <w:tcPr>
+            <w:tcW w:w="2130" w:type="dxa"/>
+            <w:shd w:val="clear" w:color="auto" w:fill="A4A4A4" w:themeFill="background1" w:themeFillShade="A5"/>
+          </w:tcPr>
+          <w:p>
+            <w:pPr>
+              <w:jc w:val="center"/>
+              <w:rPr>
+                <w:rFonts w:hint="default" w:ascii="宋体" w:hAnsi="宋体" w:eastAsia="宋体" w:cs="宋体"/>
+                <w:vertAlign w:val="baseline"/>
+                <w:lang w:val="en-US" w:eastAsia="zh-CN"/>
+              </w:rPr>
+            </w:pPr>
+            <w:r>
+              <w:rPr>
+                <w:rFonts w:hint="eastAsia" w:ascii="宋体" w:hAnsi="宋体" w:eastAsia="宋体" w:cs="宋体"/>
+                <w:vertAlign w:val="baseline"/>
+                <w:lang w:val="en-US" w:eastAsia="zh-CN"/>
+              </w:rPr>
+              <w:t>名字</w:t>
+            </w:r>
+          </w:p>
+        </w:tc>
+        <w:tc>
+          <w:tcPr>
+            <w:tcW w:w="2130" w:type="dxa"/>
+            <w:shd w:val="clear" w:color="auto" w:fill="A4A4A4" w:themeFill="background1" w:themeFillShade="A5"/>
+          </w:tcPr>
+          <w:p>
+            <w:pPr>
+              <w:jc w:val="center"/>
+              <w:rPr>
+                <w:rFonts w:hint="default" w:ascii="宋体" w:hAnsi="宋体" w:eastAsia="宋体" w:cs="宋体"/>
+                <w:vertAlign w:val="baseline"/>
+                <w:lang w:val="en-US" w:eastAsia="zh-CN"/>
+              </w:rPr>
+            </w:pPr>
+            <w:r>
+              <w:rPr>
+                <w:rFonts w:hint="eastAsia" w:ascii="宋体" w:hAnsi="宋体" w:eastAsia="宋体" w:cs="宋体"/>
+                <w:vertAlign w:val="baseline"/>
+                <w:lang w:val="en-US" w:eastAsia="zh-CN"/>
+              </w:rPr>
+              <w:t>工程中的命名</w:t>
+            </w:r>
+          </w:p>
+        </w:tc>
+        <w:tc>
+          <w:tcPr>
+            <w:tcW w:w="2761" w:type="dxa"/>
+            <w:shd w:val="clear" w:color="auto" w:fill="A4A4A4" w:themeFill="background1" w:themeFillShade="A5"/>
+          </w:tcPr>
+          <w:p>
+            <w:pPr>
+              <w:jc w:val="center"/>
+              <w:rPr>
+                <w:rFonts w:hint="default" w:ascii="宋体" w:hAnsi="宋体" w:eastAsia="宋体" w:cs="宋体"/>
+                <w:vertAlign w:val="baseline"/>
+                <w:lang w:val="en-US" w:eastAsia="zh-CN"/>
+              </w:rPr>
+            </w:pPr>
+            <w:r>
+              <w:rPr>
+                <w:rFonts w:hint="eastAsia" w:ascii="宋体" w:hAnsi="宋体" w:eastAsia="宋体" w:cs="宋体"/>
+                <w:vertAlign w:val="baseline"/>
+                <w:lang w:val="en-US" w:eastAsia="zh-CN"/>
+              </w:rPr>
+              <w:t>特性</w:t>
+            </w:r>
+          </w:p>
+        </w:tc>
+        <w:tc>
+          <w:tcPr>
+            <w:tcW w:w="1501" w:type="dxa"/>
+            <w:shd w:val="clear" w:color="auto" w:fill="A4A4A4" w:themeFill="background1" w:themeFillShade="A5"/>
+          </w:tcPr>
+          <w:p>
+            <w:pPr>
+              <w:jc w:val="center"/>
+              <w:rPr>
+                <w:rFonts w:hint="eastAsia" w:ascii="宋体" w:hAnsi="宋体" w:eastAsia="宋体" w:cs="宋体"/>
+                <w:vertAlign w:val="baseline"/>
+                <w:lang w:val="en-US" w:eastAsia="zh-CN"/>
+              </w:rPr>
+            </w:pPr>
+          </w:p>
+        </w:tc>
+      </w:tr>
+      <w:tr>
+        <w:tblPrEx>
+          <w:tblBorders>
+            <w:top w:val="single" w:color="auto" w:sz="4" w:space="0"/>
+            <w:left w:val="single" w:color="auto" w:sz="4" w:space="0"/>
+            <w:bottom w:val="single" w:color="auto" w:sz="4" w:space="0"/>
+            <w:right w:val="single" w:color="auto" w:sz="4" w:space="0"/>
+            <w:insideH w:val="single" w:color="auto" w:sz="4" w:space="0"/>
+            <w:insideV w:val="single" w:color="auto" w:sz="4" w:space="0"/>
+          </w:tblBorders>
+        </w:tblPrEx>
+        <w:tc>
+          <w:tcPr>
+            <w:tcW w:w="2130" w:type="dxa"/>
+          </w:tcPr>
+          <w:p>
+            <w:pPr>
+              <w:jc w:val="center"/>
+              <w:rPr>
+                <w:rFonts w:hint="default" w:ascii="宋体" w:hAnsi="宋体" w:eastAsia="宋体" w:cs="宋体"/>
+                <w:vertAlign w:val="baseline"/>
+                <w:lang w:val="en-US" w:eastAsia="zh-CN"/>
+              </w:rPr>
+            </w:pPr>
+            <w:r>
+              <w:rPr>
+                <w:rFonts w:hint="eastAsia" w:ascii="宋体" w:hAnsi="宋体" w:eastAsia="宋体" w:cs="宋体"/>
+                <w:vertAlign w:val="baseline"/>
+                <w:lang w:val="en-US" w:eastAsia="zh-CN"/>
+              </w:rPr>
+              <w:t>糖果（暂定）</w:t>
+            </w:r>
+          </w:p>
+        </w:tc>
+        <w:tc>
+          <w:tcPr>
+            <w:tcW w:w="2130" w:type="dxa"/>
+          </w:tcPr>
+          <w:p>
+            <w:pPr>
+              <w:jc w:val="center"/>
+              <w:rPr>
+                <w:rFonts w:hint="default" w:ascii="宋体" w:hAnsi="宋体" w:eastAsia="宋体" w:cs="宋体"/>
+                <w:vertAlign w:val="baseline"/>
+                <w:lang w:val="en-US" w:eastAsia="zh-CN"/>
+              </w:rPr>
+            </w:pPr>
+            <w:r>
+              <w:rPr>
+                <w:rFonts w:hint="eastAsia" w:ascii="宋体" w:hAnsi="宋体" w:eastAsia="宋体" w:cs="宋体"/>
+                <w:vertAlign w:val="baseline"/>
+                <w:lang w:val="en-US" w:eastAsia="zh-CN"/>
+              </w:rPr>
+              <w:t>sweets</w:t>
+            </w:r>
+          </w:p>
+        </w:tc>
+        <w:tc>
+          <w:tcPr>
+            <w:tcW w:w="2761" w:type="dxa"/>
+          </w:tcPr>
+          <w:p>
+            <w:pPr>
+              <w:jc w:val="center"/>
+              <w:rPr>
+                <w:rFonts w:hint="default" w:ascii="宋体" w:hAnsi="宋体" w:eastAsia="宋体" w:cs="宋体"/>
+                <w:vertAlign w:val="baseline"/>
+                <w:lang w:val="en-US" w:eastAsia="zh-CN"/>
+              </w:rPr>
+            </w:pPr>
+            <w:r>
+              <w:rPr>
+                <w:rFonts w:hint="eastAsia" w:ascii="宋体" w:hAnsi="宋体" w:eastAsia="宋体" w:cs="宋体"/>
+                <w:vertAlign w:val="baseline"/>
+                <w:lang w:val="en-US" w:eastAsia="zh-CN"/>
+              </w:rPr>
+              <w:t>人物必须全部获得才可通关</w:t>
+            </w:r>
+          </w:p>
+        </w:tc>
+        <w:tc>
+          <w:tcPr>
+            <w:tcW w:w="1501" w:type="dxa"/>
+          </w:tcPr>
+          <w:p>
+            <w:pPr>
+              <w:jc w:val="center"/>
+              <w:rPr>
+                <w:rFonts w:hint="default" w:ascii="宋体" w:hAnsi="宋体" w:eastAsia="宋体" w:cs="宋体"/>
+                <w:vertAlign w:val="baseline"/>
+                <w:lang w:val="en-US" w:eastAsia="zh-CN"/>
+              </w:rPr>
+            </w:pPr>
+            <w:r>
+              <w:rPr>
+                <w:rFonts w:hint="eastAsia" w:ascii="宋体" w:hAnsi="宋体" w:eastAsia="宋体" w:cs="宋体"/>
+                <w:vertAlign w:val="baseline"/>
+                <w:lang w:val="en-US" w:eastAsia="zh-CN"/>
+              </w:rPr>
+              <w:t>大小：50 X 50</w:t>
+            </w:r>
+          </w:p>
+        </w:tc>
+      </w:tr>
+      <w:tr>
+        <w:tblPrEx>
+          <w:tblBorders>
+            <w:top w:val="single" w:color="auto" w:sz="4" w:space="0"/>
+            <w:left w:val="single" w:color="auto" w:sz="4" w:space="0"/>
+            <w:bottom w:val="single" w:color="auto" w:sz="4" w:space="0"/>
+            <w:right w:val="single" w:color="auto" w:sz="4" w:space="0"/>
+            <w:insideH w:val="single" w:color="auto" w:sz="4" w:space="0"/>
+            <w:insideV w:val="single" w:color="auto" w:sz="4" w:space="0"/>
+          </w:tblBorders>
+          <w:tblCellMar>
+            <w:top w:w="0" w:type="dxa"/>
+            <w:left w:w="108" w:type="dxa"/>
+            <w:bottom w:w="0" w:type="dxa"/>
+            <w:right w:w="108" w:type="dxa"/>
+          </w:tblCellMar>
+        </w:tblPrEx>
+        <w:tc>
+          <w:tcPr>
+            <w:tcW w:w="2130" w:type="dxa"/>
+          </w:tcPr>
+          <w:p>
+            <w:pPr>
+              <w:jc w:val="center"/>
+              <w:rPr>
+                <w:rFonts w:hint="eastAsia" w:ascii="宋体" w:hAnsi="宋体" w:eastAsia="宋体" w:cs="宋体"/>
+                <w:vertAlign w:val="baseline"/>
+                <w:lang w:val="en-US" w:eastAsia="zh-CN"/>
+              </w:rPr>
+            </w:pPr>
+          </w:p>
+        </w:tc>
+        <w:tc>
+          <w:tcPr>
+            <w:tcW w:w="2130" w:type="dxa"/>
+          </w:tcPr>
+          <w:p>
+            <w:pPr>
+              <w:jc w:val="center"/>
+              <w:rPr>
+                <w:rFonts w:hint="eastAsia" w:ascii="宋体" w:hAnsi="宋体" w:eastAsia="宋体" w:cs="宋体"/>
+                <w:vertAlign w:val="baseline"/>
+                <w:lang w:val="en-US" w:eastAsia="zh-CN"/>
+              </w:rPr>
+            </w:pPr>
+          </w:p>
+        </w:tc>
+        <w:tc>
+          <w:tcPr>
+            <w:tcW w:w="2761" w:type="dxa"/>
+          </w:tcPr>
+          <w:p>
+            <w:pPr>
+              <w:jc w:val="center"/>
+              <w:rPr>
+                <w:rFonts w:hint="eastAsia" w:ascii="宋体" w:hAnsi="宋体" w:eastAsia="宋体" w:cs="宋体"/>
+                <w:vertAlign w:val="baseline"/>
+                <w:lang w:val="en-US" w:eastAsia="zh-CN"/>
+              </w:rPr>
+            </w:pPr>
+          </w:p>
+        </w:tc>
+        <w:tc>
+          <w:tcPr>
+            <w:tcW w:w="1501" w:type="dxa"/>
+          </w:tcPr>
+          <w:p>
+            <w:pPr>
+              <w:jc w:val="center"/>
+              <w:rPr>
+                <w:rFonts w:hint="eastAsia" w:ascii="宋体" w:hAnsi="宋体" w:eastAsia="宋体" w:cs="宋体"/>
+                <w:vertAlign w:val="baseline"/>
+                <w:lang w:val="en-US" w:eastAsia="zh-CN"/>
+              </w:rPr>
+            </w:pPr>
+          </w:p>
+        </w:tc>
+      </w:tr>
+    </w:tbl>
+    <w:p>
+      <w:pPr>
+        <w:rPr>
+          <w:rFonts w:hint="default"/>
+          <w:lang w:val="en-US" w:eastAsia="zh-CN"/>
+        </w:rPr>
+      </w:pPr>
+    </w:p>
+    <w:p>
+      <w:pPr>
+        <w:rPr>
+          <w:rFonts w:hint="default"/>
+          <w:lang w:val="en-US" w:eastAsia="zh-CN"/>
+        </w:rPr>
+      </w:pPr>
+    </w:p>
+    <w:p>
+      <w:pPr>
+        <w:pStyle w:val="2"/>
+        <w:numPr>
+          <w:ilvl w:val="0"/>
+          <w:numId w:val="2"/>
+        </w:numPr>
+        <w:bidi w:val="0"/>
+        <w:rPr>
+          <w:rFonts w:hint="eastAsia"/>
+          <w:lang w:val="en-US" w:eastAsia="zh-CN"/>
+        </w:rPr>
+      </w:pPr>
+      <w:r>
+        <w:rPr>
+          <w:rFonts w:hint="eastAsia"/>
+          <w:lang w:val="en-US" w:eastAsia="zh-CN"/>
+        </w:rPr>
+        <w:t>开发中遇到的问题</w:t>
+      </w:r>
+    </w:p>
+    <w:p>
+      <w:pPr>
+        <w:numPr>
+          <w:ilvl w:val="0"/>
+          <w:numId w:val="3"/>
+        </w:numPr>
+        <w:rPr>
+          <w:rFonts w:hint="eastAsia"/>
+          <w:lang w:val="en-US" w:eastAsia="zh-CN"/>
+        </w:rPr>
+      </w:pPr>
+      <w:r>
+        <w:rPr>
+          <w:rFonts w:hint="eastAsia"/>
+          <w:lang w:val="en-US" w:eastAsia="zh-CN"/>
+        </w:rPr>
+        <w:t>相对于原版，手机上操作时屏幕较小，要如何与原版适配？</w:t>
+      </w:r>
+    </w:p>
+    <w:p>
+      <w:pPr>
+        <w:numPr>
+          <w:ilvl w:val="0"/>
+          <w:numId w:val="0"/>
+        </w:numPr>
+        <w:rPr>
+          <w:rFonts w:hint="eastAsia"/>
+          <w:lang w:val="en-US" w:eastAsia="zh-CN"/>
+        </w:rPr>
+      </w:pPr>
+      <w:r>
+        <w:rPr>
+          <w:rFonts w:hint="eastAsia"/>
+          <w:lang w:val="en-US" w:eastAsia="zh-CN"/>
+        </w:rPr>
+        <w:t>思路：(1) 目前想到的有两种解决方法，第一种是相机不放整个地图，相机随人物移动</w:t>
+      </w:r>
+    </w:p>
+    <w:p>
+      <w:pPr>
+        <w:numPr>
+          <w:ilvl w:val="0"/>
+          <w:numId w:val="4"/>
+        </w:numPr>
+        <w:rPr>
+          <w:rFonts w:hint="default"/>
+          <w:lang w:val="en-US" w:eastAsia="zh-CN"/>
+        </w:rPr>
+      </w:pPr>
+      <w:r>
+        <w:rPr>
+          <w:rFonts w:hint="eastAsia"/>
+          <w:lang w:val="en-US" w:eastAsia="zh-CN"/>
+        </w:rPr>
+        <w:t>无所谓，将里面的UI等比例放小就行</w:t>
+      </w:r>
+    </w:p>
+    <w:p>
+      <w:pPr>
+        <w:numPr>
+          <w:ilvl w:val="0"/>
+          <w:numId w:val="0"/>
+        </w:numPr>
+        <w:rPr>
+          <w:rFonts w:hint="eastAsia"/>
+          <w:lang w:val="en-US" w:eastAsia="zh-CN"/>
+        </w:rPr>
+      </w:pPr>
+    </w:p>
+    <w:p>
+      <w:pPr>
+        <w:numPr>
+          <w:ilvl w:val="0"/>
+          <w:numId w:val="0"/>
+        </w:numPr>
+        <w:rPr>
+          <w:rFonts w:hint="default"/>
+          <w:lang w:val="en-US" w:eastAsia="zh-CN"/>
+        </w:rPr>
+      </w:pPr>
+    </w:p>
+    <w:p>
+      <w:pPr>
+        <w:numPr>
+          <w:ilvl w:val="0"/>
+          <w:numId w:val="0"/>
+        </w:numPr>
+        <w:rPr>
+          <w:rFonts w:hint="default"/>
+          <w:lang w:val="en-US" w:eastAsia="zh-CN"/>
+        </w:rPr>
+      </w:pPr>
+      <w:r>
+        <w:rPr>
+          <w:rFonts w:hint="eastAsia"/>
+          <w:lang w:val="en-US" w:eastAsia="zh-CN"/>
+        </w:rPr>
+        <w:t>任务</w:t>
+      </w:r>
+    </w:p>
+    <w:p>
+      <w:pPr>
+        <w:numPr>
+          <w:ilvl w:val="0"/>
+          <w:numId w:val="0"/>
+        </w:numPr>
+        <w:rPr>
+          <w:rFonts w:hint="eastAsia"/>
+          <w:lang w:val="en-US" w:eastAsia="zh-CN"/>
+        </w:rPr>
+      </w:pPr>
+      <w:r>
+        <w:rPr>
+          <w:rFonts w:hint="eastAsia"/>
+          <w:lang w:val="en-US" w:eastAsia="zh-CN"/>
+        </w:rPr>
+        <w:t>12/06：</w:t>
+      </w:r>
+    </w:p>
+    <w:p>
+      <w:pPr>
+        <w:numPr>
+          <w:ilvl w:val="0"/>
+          <w:numId w:val="5"/>
+        </w:numPr>
+        <w:rPr>
+          <w:rFonts w:hint="eastAsia"/>
+          <w:lang w:val="en-US" w:eastAsia="zh-CN"/>
+        </w:rPr>
+      </w:pPr>
+      <w:r>
+        <w:rPr>
+          <w:rFonts w:hint="eastAsia"/>
+          <w:lang w:val="en-US" w:eastAsia="zh-CN"/>
+        </w:rPr>
+        <w:t>新增功能，所有task完成后才能通关</w:t>
       </w:r>
     </w:p>
     <w:p>
@@ -345,10 +1848,17 @@
           <w:numId w:val="0"/>
         </w:numPr>
         <w:rPr>
+          <w:rFonts w:hint="default"/>
+          <w:lang w:val="en-US" w:eastAsia="zh-CN"/>
+        </w:rPr>
+      </w:pPr>
+      <w:r>
+        <w:rPr>
           <w:rFonts w:hint="eastAsia"/>
           <w:lang w:val="en-US" w:eastAsia="zh-CN"/>
         </w:rPr>
-      </w:pPr>
+        <w:t>框架以写好，就差画出task然后实现逻辑</w:t>
+      </w:r>
     </w:p>
     <w:p>
       <w:pPr>
@@ -360,6 +1870,13 @@
           <w:lang w:val="en-US" w:eastAsia="zh-CN"/>
         </w:rPr>
       </w:pPr>
+      <w:r>
+        <w:rPr>
+          <w:rFonts w:hint="eastAsia"/>
+          <w:lang w:val="en-US" w:eastAsia="zh-CN"/>
+        </w:rPr>
+        <w:t>2、将每一个关卡作为预制体，然后选择关卡时动态加载</w:t>
+      </w:r>
       <w:bookmarkStart w:id="0" w:name="_GoBack"/>
       <w:bookmarkEnd w:id="0"/>
     </w:p>
@@ -374,8 +1891,32 @@
 </file>
 
 <file path=word/numbering.xml><?xml version="1.0" encoding="utf-8"?>
-<w:numbering xmlns:wpc="http://schemas.microsoft.com/office/word/2010/wordprocessingCanvas" xmlns:mc="http://schemas.openxmlformats.org/markup-compatibility/2006" xmlns:o="urn:schemas-microsoft-com:office:office" xmlns:r="http://schemas.openxmlformats.org/officeDocument/2006/relationships" xmlns:m="http://schemas.openxmlformats.org/officeDocument/2006/math" xmlns:v="urn:schemas-microsoft-com:vml" xmlns:wp14="http://schemas.microsoft.com/office/word/2010/wordprocessingDrawing" xmlns:wp="http://schemas.openxmlformats.org/drawingml/2006/wordprocessingDrawing" xmlns:w10="urn:schemas-microsoft-com:office:word" xmlns:w="http://schemas.openxmlformats.org/wordprocessingml/2006/main" xmlns:w14="http://schemas.microsoft.com/office/word/2010/wordml" xmlns:wpg="http://schemas.microsoft.com/office/word/2010/wordprocessingGroup" xmlns:wpi="http://schemas.microsoft.com/office/word/2010/wordprocessingInk" xmlns:wne="http://schemas.microsoft.com/office/word/2006/wordml" xmlns:wps="http://schemas.microsoft.com/office/word/2010/wordprocessingShape" mc:Ignorable="w14 wp14">
+<w:numbering xmlns:wpc="http://schemas.microsoft.com/office/word/2010/wordprocessingCanvas" xmlns:mc="http://schemas.openxmlformats.org/markup-compatibility/2006" xmlns:o="urn:schemas-microsoft-com:office:office" xmlns:r="http://schemas.openxmlformats.org/officeDocument/2006/relationships" xmlns:m="http://schemas.openxmlformats.org/officeDocument/2006/math" xmlns:v="urn:schemas-microsoft-com:vml" xmlns:wp14="http://schemas.microsoft.com/office/word/2010/wordprocessingDrawing" xmlns:wp="http://schemas.openxmlformats.org/drawingml/2006/wordprocessingDrawing" xmlns:w10="urn:schemas-microsoft-com:office:word" xmlns:w="http://schemas.openxmlformats.org/wordprocessingml/2006/main" xmlns:w14="http://schemas.microsoft.com/office/word/2010/wordml" xmlns:wpg="http://schemas.microsoft.com/office/word/2010/wordprocessingGroup" xmlns:wpi="http://schemas.microsoft.com/office/word/2010/wordprocessingInk" xmlns:wne="http://schemas.microsoft.com/office/word/2006/wordml" xmlns:wps="http://schemas.microsoft.com/office/word/2010/wordprocessingShape" xmlns:wpsCustomData="http://www.wps.cn/officeDocument/2013/wpsCustomData" mc:Ignorable="w14 wp14">
   <w:abstractNum w:abstractNumId="0">
+    <w:nsid w:val="B9D42528"/>
+    <w:multiLevelType w:val="singleLevel"/>
+    <w:tmpl w:val="B9D42528"/>
+    <w:lvl w:ilvl="0" w:tentative="0">
+      <w:start w:val="1"/>
+      <w:numFmt w:val="decimal"/>
+      <w:suff w:val="nothing"/>
+      <w:lvlText w:val="%1、"/>
+      <w:lvlJc w:val="left"/>
+    </w:lvl>
+  </w:abstractNum>
+  <w:abstractNum w:abstractNumId="1">
+    <w:nsid w:val="FD65FBF2"/>
+    <w:multiLevelType w:val="singleLevel"/>
+    <w:tmpl w:val="FD65FBF2"/>
+    <w:lvl w:ilvl="0" w:tentative="0">
+      <w:start w:val="1"/>
+      <w:numFmt w:val="decimal"/>
+      <w:suff w:val="nothing"/>
+      <w:lvlText w:val="%1、"/>
+      <w:lvlJc w:val="left"/>
+    </w:lvl>
+  </w:abstractNum>
+  <w:abstractNum w:abstractNumId="2">
     <w:nsid w:val="0864B6F2"/>
     <w:multiLevelType w:val="singleLevel"/>
     <w:tmpl w:val="0864B6F2"/>
@@ -387,26 +1928,66 @@
       <w:lvlJc w:val="left"/>
     </w:lvl>
   </w:abstractNum>
+  <w:abstractNum w:abstractNumId="3">
+    <w:nsid w:val="133D59B1"/>
+    <w:multiLevelType w:val="singleLevel"/>
+    <w:tmpl w:val="133D59B1"/>
+    <w:lvl w:ilvl="0" w:tentative="0">
+      <w:start w:val="3"/>
+      <w:numFmt w:val="chineseCounting"/>
+      <w:suff w:val="nothing"/>
+      <w:lvlText w:val="%1、"/>
+      <w:lvlJc w:val="left"/>
+      <w:rPr>
+        <w:rFonts w:hint="eastAsia"/>
+      </w:rPr>
+    </w:lvl>
+  </w:abstractNum>
+  <w:abstractNum w:abstractNumId="4">
+    <w:nsid w:val="69FFF92A"/>
+    <w:multiLevelType w:val="singleLevel"/>
+    <w:tmpl w:val="69FFF92A"/>
+    <w:lvl w:ilvl="0" w:tentative="0">
+      <w:start w:val="2"/>
+      <w:numFmt w:val="decimal"/>
+      <w:suff w:val="space"/>
+      <w:lvlText w:val="(%1)"/>
+      <w:lvlJc w:val="left"/>
+    </w:lvl>
+  </w:abstractNum>
   <w:num w:numId="1">
+    <w:abstractNumId w:val="2"/>
+  </w:num>
+  <w:num w:numId="2">
+    <w:abstractNumId w:val="3"/>
+  </w:num>
+  <w:num w:numId="3">
+    <w:abstractNumId w:val="1"/>
+  </w:num>
+  <w:num w:numId="4">
+    <w:abstractNumId w:val="4"/>
+  </w:num>
+  <w:num w:numId="5">
     <w:abstractNumId w:val="0"/>
   </w:num>
 </w:numbering>
 </file>
 
 <file path=word/styles.xml><?xml version="1.0" encoding="utf-8"?>
-<w:styles xmlns:mc="http://schemas.openxmlformats.org/markup-compatibility/2006" xmlns:o="urn:schemas-microsoft-com:office:office" xmlns:r="http://schemas.openxmlformats.org/officeDocument/2006/relationships" xmlns:m="http://schemas.openxmlformats.org/officeDocument/2006/math" xmlns:v="urn:schemas-microsoft-com:vml" xmlns:w="http://schemas.openxmlformats.org/wordprocessingml/2006/main" xmlns:w14="http://schemas.microsoft.com/office/word/2010/wordml" xmlns:w10="urn:schemas-microsoft-com:office:word" xmlns:sl="http://schemas.openxmlformats.org/schemaLibrary/2006/main" mc:Ignorable="w14">
+<w:styles xmlns:mc="http://schemas.openxmlformats.org/markup-compatibility/2006" xmlns:o="urn:schemas-microsoft-com:office:office" xmlns:r="http://schemas.openxmlformats.org/officeDocument/2006/relationships" xmlns:m="http://schemas.openxmlformats.org/officeDocument/2006/math" xmlns:v="urn:schemas-microsoft-com:vml" xmlns:w="http://schemas.openxmlformats.org/wordprocessingml/2006/main" xmlns:w14="http://schemas.microsoft.com/office/word/2010/wordml" xmlns:w10="urn:schemas-microsoft-com:office:word" xmlns:sl="http://schemas.openxmlformats.org/schemaLibrary/2006/main" xmlns:wpsCustomData="http://www.wps.cn/officeDocument/2013/wpsCustomData" mc:Ignorable="w14">
   <w:docDefaults>
     <w:rPrDefault>
       <w:rPr>
         <w:rFonts w:asciiTheme="minorHAnsi" w:hAnsiTheme="minorHAnsi" w:eastAsiaTheme="minorEastAsia" w:cstheme="minorBidi"/>
       </w:rPr>
     </w:rPrDefault>
+    <w:pPrDefault/>
   </w:docDefaults>
   <w:latentStyles w:count="260" w:defQFormat="0" w:defUnhideWhenUsed="1" w:defSemiHidden="1" w:defUIPriority="99" w:defLockedState="0">
     <w:lsdException w:qFormat="1" w:unhideWhenUsed="0" w:uiPriority="0" w:semiHidden="0" w:name="Normal"/>
     <w:lsdException w:qFormat="1" w:unhideWhenUsed="0" w:uiPriority="0" w:semiHidden="0" w:name="heading 1"/>
     <w:lsdException w:qFormat="1" w:uiPriority="0" w:semiHidden="0" w:name="heading 2"/>
-    <w:lsdException w:qFormat="1" w:uiPriority="0" w:name="heading 3"/>
+    <w:lsdException w:qFormat="1" w:uiPriority="0" w:semiHidden="0" w:name="heading 3"/>
     <w:lsdException w:qFormat="1" w:uiPriority="0" w:name="heading 4"/>
     <w:lsdException w:qFormat="1" w:uiPriority="0" w:name="heading 5"/>
     <w:lsdException w:qFormat="1" w:uiPriority="0" w:name="heading 6"/>
@@ -506,7 +2087,7 @@
     <w:lsdException w:unhideWhenUsed="0" w:uiPriority="0" w:semiHidden="0" w:name="HTML Sample"/>
     <w:lsdException w:unhideWhenUsed="0" w:uiPriority="0" w:semiHidden="0" w:name="HTML Typewriter"/>
     <w:lsdException w:unhideWhenUsed="0" w:uiPriority="0" w:semiHidden="0" w:name="HTML Variable"/>
-    <w:lsdException w:unhideWhenUsed="0" w:uiPriority="0" w:name="Normal Table"/>
+    <w:lsdException w:qFormat="1" w:unhideWhenUsed="0" w:uiPriority="0" w:name="Normal Table"/>
     <w:lsdException w:unhideWhenUsed="0" w:uiPriority="0" w:semiHidden="0" w:name="annotation subject"/>
     <w:lsdException w:unhideWhenUsed="0" w:uiPriority="0" w:semiHidden="0" w:name="Table Simple 1"/>
     <w:lsdException w:unhideWhenUsed="0" w:uiPriority="0" w:semiHidden="0" w:name="Table Simple 2"/>
@@ -687,14 +2268,33 @@
       <w:sz w:val="32"/>
     </w:rPr>
   </w:style>
-  <w:style w:type="character" w:default="1" w:styleId="4">
+  <w:style w:type="paragraph" w:styleId="3">
+    <w:name w:val="heading 3"/>
+    <w:basedOn w:val="1"/>
+    <w:next w:val="1"/>
+    <w:unhideWhenUsed/>
+    <w:qFormat/>
+    <w:uiPriority w:val="0"/>
+    <w:pPr>
+      <w:keepNext/>
+      <w:keepLines/>
+      <w:spacing w:before="260" w:beforeLines="0" w:beforeAutospacing="0" w:after="260" w:afterLines="0" w:afterAutospacing="0" w:line="413" w:lineRule="auto"/>
+      <w:outlineLvl w:val="2"/>
+    </w:pPr>
+    <w:rPr>
+      <w:b/>
+      <w:sz w:val="32"/>
+    </w:rPr>
+  </w:style>
+  <w:style w:type="character" w:default="1" w:styleId="6">
     <w:name w:val="Default Paragraph Font"/>
     <w:semiHidden/>
     <w:uiPriority w:val="0"/>
   </w:style>
-  <w:style w:type="table" w:default="1" w:styleId="3">
+  <w:style w:type="table" w:default="1" w:styleId="4">
     <w:name w:val="Normal Table"/>
     <w:semiHidden/>
+    <w:qFormat/>
     <w:uiPriority w:val="0"/>
     <w:tblPr>
       <w:tblCellMar>
@@ -703,6 +2303,25 @@
         <w:bottom w:w="0" w:type="dxa"/>
         <w:right w:w="108" w:type="dxa"/>
       </w:tblCellMar>
+    </w:tblPr>
+  </w:style>
+  <w:style w:type="table" w:styleId="5">
+    <w:name w:val="Table Grid"/>
+    <w:basedOn w:val="4"/>
+    <w:uiPriority w:val="0"/>
+    <w:pPr>
+      <w:widowControl w:val="0"/>
+      <w:jc w:val="both"/>
+    </w:pPr>
+    <w:tblPr>
+      <w:tblBorders>
+        <w:top w:val="single" w:color="auto" w:sz="4" w:space="0"/>
+        <w:left w:val="single" w:color="auto" w:sz="4" w:space="0"/>
+        <w:bottom w:val="single" w:color="auto" w:sz="4" w:space="0"/>
+        <w:right w:val="single" w:color="auto" w:sz="4" w:space="0"/>
+        <w:insideH w:val="single" w:color="auto" w:sz="4" w:space="0"/>
+        <w:insideV w:val="single" w:color="auto" w:sz="4" w:space="0"/>
+      </w:tblBorders>
     </w:tblPr>
   </w:style>
 </w:styles>
@@ -961,20 +2580,4 @@
   </a:themeElements>
   <a:objectDefaults/>
 </a:theme>
-</file>
-
-<file path=customXml/item1.xml><?xml version="1.0" encoding="utf-8"?>
-<s:customData xmlns="http://www.wps.cn/officeDocument/2013/wpsCustomData" xmlns:s="http://www.wps.cn/officeDocument/2013/wpsCustomData">
-  <customSectProps>
-    <customSectPr/>
-  </customSectProps>
-</s:customData>
-</file>
-
-<file path=customXml/itemProps1.xml><?xml version="1.0" encoding="utf-8"?>
-<ds:datastoreItem xmlns:ds="http://schemas.openxmlformats.org/officeDocument/2006/customXml" ds:itemID="{B1977F7D-205B-4081-913C-38D41E755F92}">
-  <ds:schemaRefs>
-    <ds:schemaRef ds:uri="http://www.wps.cn/officeDocument/2013/wpsCustomData"/>
-  </ds:schemaRefs>
-</ds:datastoreItem>
 </file>
</xml_diff>